<commit_message>
Benutzerhandbuch installation gefixt, Dokumente umbenannt
</commit_message>
<xml_diff>
--- a/Benutzerhandbuch.docx
+++ b/Benutzerhandbuch.docx
@@ -1,6 +1,6 @@
 
 <file path=word/document.xml><?xml version="1.0" encoding="utf-8"?>
-<w:document xmlns:wpc="http://schemas.microsoft.com/office/word/2010/wordprocessingCanvas" xmlns:cx="http://schemas.microsoft.com/office/drawing/2014/chartex" xmlns:cx1="http://schemas.microsoft.com/office/drawing/2015/9/8/chartex" xmlns:cx2="http://schemas.microsoft.com/office/drawing/2015/10/21/chartex" xmlns:cx3="http://schemas.microsoft.com/office/drawing/2016/5/9/chartex" xmlns:cx4="http://schemas.microsoft.com/office/drawing/2016/5/10/chartex" xmlns:cx5="http://schemas.microsoft.com/office/drawing/2016/5/11/chartex" xmlns:cx6="http://schemas.microsoft.com/office/drawing/2016/5/12/chartex" xmlns:cx7="http://schemas.microsoft.com/office/drawing/2016/5/13/chartex" xmlns:cx8="http://schemas.microsoft.com/office/drawing/2016/5/14/chartex" xmlns:mc="http://schemas.openxmlformats.org/markup-compatibility/2006" xmlns:aink="http://schemas.microsoft.com/office/drawing/2016/ink" xmlns:am3d="http://schemas.microsoft.com/office/drawing/2017/model3d" xmlns:o="urn:schemas-microsoft-com:office:office" xmlns:oel="http://schemas.microsoft.com/office/2019/extlst" xmlns:r="http://schemas.openxmlformats.org/officeDocument/2006/relationships" xmlns:m="http://schemas.openxmlformats.org/officeDocument/2006/math" xmlns:v="urn:schemas-microsoft-com:vml" xmlns:wp14="http://schemas.microsoft.com/office/word/2010/wordprocessingDrawing" xmlns:wp="http://schemas.openxmlformats.org/drawingml/2006/wordprocessingDrawing" xmlns:w10="urn:schemas-microsoft-com:office:word" xmlns:w="http://schemas.openxmlformats.org/wordprocessingml/2006/main" xmlns:w14="http://schemas.microsoft.com/office/word/2010/wordml" xmlns:w15="http://schemas.microsoft.com/office/word/2012/wordml" xmlns:w16cex="http://schemas.microsoft.com/office/word/2018/wordml/cex" xmlns:w16cid="http://schemas.microsoft.com/office/word/2016/wordml/cid" xmlns:w16="http://schemas.microsoft.com/office/word/2018/wordml" xmlns:w16du="http://schemas.microsoft.com/office/word/2023/wordml/word16du" xmlns:w16sdtdh="http://schemas.microsoft.com/office/word/2020/wordml/sdtdatahash" xmlns:w16sdtfl="http://schemas.microsoft.com/office/word/2024/wordml/sdtformatlock" xmlns:w16se="http://schemas.microsoft.com/office/word/2015/wordml/symex" xmlns:wpg="http://schemas.microsoft.com/office/word/2010/wordprocessingGroup" xmlns:wpi="http://schemas.microsoft.com/office/word/2010/wordprocessingInk" xmlns:wne="http://schemas.microsoft.com/office/word/2006/wordml" xmlns:wps="http://schemas.microsoft.com/office/word/2010/wordprocessingShape" mc:Ignorable="w14 w15 w16se w16cid w16 w16cex w16sdtdh w16sdtfl w16du wp14">
+<w:document xmlns:wpc="http://schemas.microsoft.com/office/word/2010/wordprocessingCanvas" xmlns:cx="http://schemas.microsoft.com/office/drawing/2014/chartex" xmlns:cx1="http://schemas.microsoft.com/office/drawing/2015/9/8/chartex" xmlns:cx2="http://schemas.microsoft.com/office/drawing/2015/10/21/chartex" xmlns:cx3="http://schemas.microsoft.com/office/drawing/2016/5/9/chartex" xmlns:cx4="http://schemas.microsoft.com/office/drawing/2016/5/10/chartex" xmlns:cx5="http://schemas.microsoft.com/office/drawing/2016/5/11/chartex" xmlns:cx6="http://schemas.microsoft.com/office/drawing/2016/5/12/chartex" xmlns:cx7="http://schemas.microsoft.com/office/drawing/2016/5/13/chartex" xmlns:cx8="http://schemas.microsoft.com/office/drawing/2016/5/14/chartex" xmlns:mc="http://schemas.openxmlformats.org/markup-compatibility/2006" xmlns:aink="http://schemas.microsoft.com/office/drawing/2016/ink" xmlns:am3d="http://schemas.microsoft.com/office/drawing/2017/model3d" xmlns:o="urn:schemas-microsoft-com:office:office" xmlns:r="http://schemas.openxmlformats.org/officeDocument/2006/relationships" xmlns:m="http://schemas.openxmlformats.org/officeDocument/2006/math" xmlns:v="urn:schemas-microsoft-com:vml" xmlns:wp14="http://schemas.microsoft.com/office/word/2010/wordprocessingDrawing" xmlns:wp="http://schemas.openxmlformats.org/drawingml/2006/wordprocessingDrawing" xmlns:w10="urn:schemas-microsoft-com:office:word" xmlns:w="http://schemas.openxmlformats.org/wordprocessingml/2006/main" xmlns:w14="http://schemas.microsoft.com/office/word/2010/wordml" xmlns:w15="http://schemas.microsoft.com/office/word/2012/wordml" xmlns:w16cid="http://schemas.microsoft.com/office/word/2016/wordml/cid" xmlns:w16se="http://schemas.microsoft.com/office/word/2015/wordml/symex" xmlns:wpg="http://schemas.microsoft.com/office/word/2010/wordprocessingGroup" xmlns:wpi="http://schemas.microsoft.com/office/word/2010/wordprocessingInk" xmlns:wne="http://schemas.microsoft.com/office/word/2006/wordml" xmlns:wps="http://schemas.microsoft.com/office/word/2010/wordprocessingShape" mc:Ignorable="w14 w15 w16se w16cid wp14">
   <w:body>
     <w:p>
       <w:pPr>
@@ -18,7 +18,7 @@
           <w14:ligatures w14:val="none"/>
         </w:rPr>
       </w:pPr>
-      <w:bookmarkStart w:id="0" w:name="_Toc197692910"/>
+      <w:bookmarkStart w:id="0" w:name="_Toc200113637"/>
       <w:r>
         <w:rPr>
           <w:rFonts w:ascii="Times New Roman" w:eastAsia="Times New Roman" w:hAnsi="Times New Roman" w:cs="Times New Roman"/>
@@ -101,6 +101,7 @@
           <w14:ligatures w14:val="none"/>
         </w:rPr>
       </w:pPr>
+      <w:bookmarkStart w:id="1" w:name="_Toc200113638"/>
       <w:r>
         <w:rPr>
           <w:rFonts w:ascii="Times New Roman" w:eastAsia="Times New Roman" w:hAnsi="Times New Roman" w:cs="Times New Roman"/>
@@ -154,6 +155,7 @@
           </wp:inline>
         </w:drawing>
       </w:r>
+      <w:bookmarkEnd w:id="1"/>
     </w:p>
     <w:p>
       <w:pPr>
@@ -321,9 +323,15 @@
     <w:sdt>
       <w:sdtPr>
         <w:rPr>
+          <w:rFonts w:asciiTheme="minorHAnsi" w:eastAsiaTheme="minorHAnsi" w:hAnsiTheme="minorHAnsi" w:cstheme="minorBidi"/>
+          <w:b w:val="0"/>
+          <w:bCs w:val="0"/>
           <w:color w:val="000000" w:themeColor="text1"/>
+          <w:kern w:val="2"/>
           <w:sz w:val="36"/>
           <w:szCs w:val="36"/>
+          <w:lang w:eastAsia="en-US"/>
+          <w14:ligatures w14:val="standardContextual"/>
         </w:rPr>
         <w:id w:val="-96490428"/>
         <w:docPartObj>
@@ -333,14 +341,10 @@
       </w:sdtPr>
       <w:sdtEndPr>
         <w:rPr>
-          <w:rFonts w:asciiTheme="minorHAnsi" w:eastAsiaTheme="minorHAnsi" w:hAnsiTheme="minorHAnsi" w:cstheme="minorBidi"/>
           <w:noProof/>
           <w:color w:val="auto"/>
-          <w:kern w:val="2"/>
           <w:sz w:val="24"/>
           <w:szCs w:val="24"/>
-          <w:lang w:eastAsia="en-US"/>
-          <w14:ligatures w14:val="standardContextual"/>
         </w:rPr>
       </w:sdtEndPr>
       <w:sdtContent>
@@ -369,7 +373,15 @@
               <w:tab w:val="right" w:leader="dot" w:pos="9062"/>
             </w:tabs>
             <w:rPr>
+              <w:rFonts w:eastAsiaTheme="minorEastAsia"/>
+              <w:b w:val="0"/>
+              <w:bCs w:val="0"/>
               <w:noProof/>
+              <w:kern w:val="0"/>
+              <w:sz w:val="22"/>
+              <w:szCs w:val="22"/>
+              <w:lang w:eastAsia="de-DE"/>
+              <w14:ligatures w14:val="none"/>
             </w:rPr>
           </w:pPr>
           <w:r>
@@ -389,7 +401,7 @@
             </w:rPr>
             <w:fldChar w:fldCharType="separate"/>
           </w:r>
-          <w:hyperlink w:anchor="_Toc197692910" w:history="1">
+          <w:hyperlink w:anchor="_Toc200113637" w:history="1">
             <w:r>
               <w:rPr>
                 <w:rStyle w:val="Hyperlink"/>
@@ -397,7 +409,6 @@
                 <w:noProof/>
                 <w:kern w:val="36"/>
                 <w:lang w:eastAsia="de-DE"/>
-                <w14:ligatures w14:val="none"/>
               </w:rPr>
               <w:t>Benutzerhandbuch</w:t>
             </w:r>
@@ -420,7 +431,7 @@
                 <w:noProof/>
                 <w:webHidden/>
               </w:rPr>
-              <w:instrText xml:space="preserve"> PAGEREF _Toc197692910 \h </w:instrText>
+              <w:instrText xml:space="preserve"> PAGEREF _Toc200113637 \h </w:instrText>
             </w:r>
             <w:r>
               <w:rPr>
@@ -458,10 +469,18 @@
               <w:tab w:val="right" w:leader="dot" w:pos="9062"/>
             </w:tabs>
             <w:rPr>
+              <w:rFonts w:eastAsiaTheme="minorEastAsia"/>
+              <w:b w:val="0"/>
+              <w:bCs w:val="0"/>
               <w:noProof/>
+              <w:kern w:val="0"/>
+              <w:sz w:val="22"/>
+              <w:szCs w:val="22"/>
+              <w:lang w:eastAsia="de-DE"/>
+              <w14:ligatures w14:val="none"/>
             </w:rPr>
           </w:pPr>
-          <w:hyperlink w:anchor="_Toc197692911" w:history="1">
+          <w:hyperlink w:anchor="_Toc200113639" w:history="1">
             <w:r>
               <w:rPr>
                 <w:rStyle w:val="Hyperlink"/>
@@ -488,7 +507,7 @@
                 <w:noProof/>
                 <w:webHidden/>
               </w:rPr>
-              <w:instrText xml:space="preserve"> PAGEREF _Toc197692911 \h </w:instrText>
+              <w:instrText xml:space="preserve"> PAGEREF _Toc200113639 \h </w:instrText>
             </w:r>
             <w:r>
               <w:rPr>
@@ -526,10 +545,18 @@
               <w:tab w:val="right" w:leader="dot" w:pos="9062"/>
             </w:tabs>
             <w:rPr>
+              <w:rFonts w:eastAsiaTheme="minorEastAsia"/>
+              <w:i w:val="0"/>
+              <w:iCs w:val="0"/>
               <w:noProof/>
+              <w:kern w:val="0"/>
+              <w:sz w:val="22"/>
+              <w:szCs w:val="22"/>
+              <w:lang w:eastAsia="de-DE"/>
+              <w14:ligatures w14:val="none"/>
             </w:rPr>
           </w:pPr>
-          <w:hyperlink w:anchor="_Toc197692912" w:history="1">
+          <w:hyperlink w:anchor="_Toc200113640" w:history="1">
             <w:r>
               <w:rPr>
                 <w:rStyle w:val="Hyperlink"/>
@@ -558,7 +585,7 @@
                 <w:noProof/>
                 <w:webHidden/>
               </w:rPr>
-              <w:instrText xml:space="preserve"> PAGEREF _Toc197692912 \h </w:instrText>
+              <w:instrText xml:space="preserve"> PAGEREF _Toc200113640 \h </w:instrText>
             </w:r>
             <w:r>
               <w:rPr>
@@ -596,10 +623,18 @@
               <w:tab w:val="right" w:leader="dot" w:pos="9062"/>
             </w:tabs>
             <w:rPr>
+              <w:rFonts w:eastAsiaTheme="minorEastAsia"/>
+              <w:i w:val="0"/>
+              <w:iCs w:val="0"/>
               <w:noProof/>
+              <w:kern w:val="0"/>
+              <w:sz w:val="22"/>
+              <w:szCs w:val="22"/>
+              <w:lang w:eastAsia="de-DE"/>
+              <w14:ligatures w14:val="none"/>
             </w:rPr>
           </w:pPr>
-          <w:hyperlink w:anchor="_Toc197692913" w:history="1">
+          <w:hyperlink w:anchor="_Toc200113641" w:history="1">
             <w:r>
               <w:rPr>
                 <w:rStyle w:val="Hyperlink"/>
@@ -628,7 +663,7 @@
                 <w:noProof/>
                 <w:webHidden/>
               </w:rPr>
-              <w:instrText xml:space="preserve"> PAGEREF _Toc197692913 \h </w:instrText>
+              <w:instrText xml:space="preserve"> PAGEREF _Toc200113641 \h </w:instrText>
             </w:r>
             <w:r>
               <w:rPr>
@@ -666,10 +701,18 @@
               <w:tab w:val="right" w:leader="dot" w:pos="9062"/>
             </w:tabs>
             <w:rPr>
+              <w:rFonts w:eastAsiaTheme="minorEastAsia"/>
+              <w:b w:val="0"/>
+              <w:bCs w:val="0"/>
               <w:noProof/>
+              <w:kern w:val="0"/>
+              <w:sz w:val="22"/>
+              <w:szCs w:val="22"/>
+              <w:lang w:eastAsia="de-DE"/>
+              <w14:ligatures w14:val="none"/>
             </w:rPr>
           </w:pPr>
-          <w:hyperlink w:anchor="_Toc197692914" w:history="1">
+          <w:hyperlink w:anchor="_Toc200113642" w:history="1">
             <w:r>
               <w:rPr>
                 <w:rStyle w:val="Hyperlink"/>
@@ -698,7 +741,7 @@
                 <w:noProof/>
                 <w:webHidden/>
               </w:rPr>
-              <w:instrText xml:space="preserve"> PAGEREF _Toc197692914 \h </w:instrText>
+              <w:instrText xml:space="preserve"> PAGEREF _Toc200113642 \h </w:instrText>
             </w:r>
             <w:r>
               <w:rPr>
@@ -736,10 +779,18 @@
               <w:tab w:val="right" w:leader="dot" w:pos="9062"/>
             </w:tabs>
             <w:rPr>
+              <w:rFonts w:eastAsiaTheme="minorEastAsia"/>
+              <w:i w:val="0"/>
+              <w:iCs w:val="0"/>
               <w:noProof/>
+              <w:kern w:val="0"/>
+              <w:sz w:val="22"/>
+              <w:szCs w:val="22"/>
+              <w:lang w:eastAsia="de-DE"/>
+              <w14:ligatures w14:val="none"/>
             </w:rPr>
           </w:pPr>
-          <w:hyperlink w:anchor="_Toc197692915" w:history="1">
+          <w:hyperlink w:anchor="_Toc200113643" w:history="1">
             <w:r>
               <w:rPr>
                 <w:rStyle w:val="Hyperlink"/>
@@ -768,7 +819,7 @@
                 <w:noProof/>
                 <w:webHidden/>
               </w:rPr>
-              <w:instrText xml:space="preserve"> PAGEREF _Toc197692915 \h </w:instrText>
+              <w:instrText xml:space="preserve"> PAGEREF _Toc200113643 \h </w:instrText>
             </w:r>
             <w:r>
               <w:rPr>
@@ -806,10 +857,18 @@
               <w:tab w:val="right" w:leader="dot" w:pos="9062"/>
             </w:tabs>
             <w:rPr>
+              <w:rFonts w:eastAsiaTheme="minorEastAsia"/>
+              <w:i w:val="0"/>
+              <w:iCs w:val="0"/>
               <w:noProof/>
+              <w:kern w:val="0"/>
+              <w:sz w:val="22"/>
+              <w:szCs w:val="22"/>
+              <w:lang w:eastAsia="de-DE"/>
+              <w14:ligatures w14:val="none"/>
             </w:rPr>
           </w:pPr>
-          <w:hyperlink w:anchor="_Toc197692916" w:history="1">
+          <w:hyperlink w:anchor="_Toc200113644" w:history="1">
             <w:r>
               <w:rPr>
                 <w:rStyle w:val="Hyperlink"/>
@@ -838,7 +897,7 @@
                 <w:noProof/>
                 <w:webHidden/>
               </w:rPr>
-              <w:instrText xml:space="preserve"> PAGEREF _Toc197692916 \h </w:instrText>
+              <w:instrText xml:space="preserve"> PAGEREF _Toc200113644 \h </w:instrText>
             </w:r>
             <w:r>
               <w:rPr>
@@ -876,10 +935,18 @@
               <w:tab w:val="right" w:leader="dot" w:pos="9062"/>
             </w:tabs>
             <w:rPr>
+              <w:rFonts w:eastAsiaTheme="minorEastAsia"/>
+              <w:i w:val="0"/>
+              <w:iCs w:val="0"/>
               <w:noProof/>
+              <w:kern w:val="0"/>
+              <w:sz w:val="22"/>
+              <w:szCs w:val="22"/>
+              <w:lang w:eastAsia="de-DE"/>
+              <w14:ligatures w14:val="none"/>
             </w:rPr>
           </w:pPr>
-          <w:hyperlink w:anchor="_Toc197692917" w:history="1">
+          <w:hyperlink w:anchor="_Toc200113645" w:history="1">
             <w:r>
               <w:rPr>
                 <w:rStyle w:val="Hyperlink"/>
@@ -908,7 +975,7 @@
                 <w:noProof/>
                 <w:webHidden/>
               </w:rPr>
-              <w:instrText xml:space="preserve"> PAGEREF _Toc197692917 \h </w:instrText>
+              <w:instrText xml:space="preserve"> PAGEREF _Toc200113645 \h </w:instrText>
             </w:r>
             <w:r>
               <w:rPr>
@@ -928,7 +995,7 @@
                 <w:noProof/>
                 <w:webHidden/>
               </w:rPr>
-              <w:t>5</w:t>
+              <w:t>6</w:t>
             </w:r>
             <w:r>
               <w:rPr>
@@ -946,10 +1013,18 @@
               <w:tab w:val="right" w:leader="dot" w:pos="9062"/>
             </w:tabs>
             <w:rPr>
+              <w:rFonts w:eastAsiaTheme="minorEastAsia"/>
+              <w:i w:val="0"/>
+              <w:iCs w:val="0"/>
               <w:noProof/>
+              <w:kern w:val="0"/>
+              <w:sz w:val="22"/>
+              <w:szCs w:val="22"/>
+              <w:lang w:eastAsia="de-DE"/>
+              <w14:ligatures w14:val="none"/>
             </w:rPr>
           </w:pPr>
-          <w:hyperlink w:anchor="_Toc197692918" w:history="1">
+          <w:hyperlink w:anchor="_Toc200113646" w:history="1">
             <w:r>
               <w:rPr>
                 <w:rStyle w:val="Hyperlink"/>
@@ -978,7 +1053,7 @@
                 <w:noProof/>
                 <w:webHidden/>
               </w:rPr>
-              <w:instrText xml:space="preserve"> PAGEREF _Toc197692918 \h </w:instrText>
+              <w:instrText xml:space="preserve"> PAGEREF _Toc200113646 \h </w:instrText>
             </w:r>
             <w:r>
               <w:rPr>
@@ -998,7 +1073,7 @@
                 <w:noProof/>
                 <w:webHidden/>
               </w:rPr>
-              <w:t>5</w:t>
+              <w:t>6</w:t>
             </w:r>
             <w:r>
               <w:rPr>
@@ -1016,10 +1091,18 @@
               <w:tab w:val="right" w:leader="dot" w:pos="9062"/>
             </w:tabs>
             <w:rPr>
+              <w:rFonts w:eastAsiaTheme="minorEastAsia"/>
+              <w:i w:val="0"/>
+              <w:iCs w:val="0"/>
               <w:noProof/>
+              <w:kern w:val="0"/>
+              <w:sz w:val="22"/>
+              <w:szCs w:val="22"/>
+              <w:lang w:eastAsia="de-DE"/>
+              <w14:ligatures w14:val="none"/>
             </w:rPr>
           </w:pPr>
-          <w:hyperlink w:anchor="_Toc197692919" w:history="1">
+          <w:hyperlink w:anchor="_Toc200113647" w:history="1">
             <w:r>
               <w:rPr>
                 <w:rStyle w:val="Hyperlink"/>
@@ -1027,6 +1110,84 @@
                 <w:noProof/>
                 <w:lang w:eastAsia="de-DE"/>
               </w:rPr>
+              <w:t>2.4 Über Uns</w:t>
+            </w:r>
+            <w:r>
+              <w:rPr>
+                <w:noProof/>
+                <w:webHidden/>
+              </w:rPr>
+              <w:tab/>
+            </w:r>
+            <w:r>
+              <w:rPr>
+                <w:noProof/>
+                <w:webHidden/>
+              </w:rPr>
+              <w:fldChar w:fldCharType="begin"/>
+            </w:r>
+            <w:r>
+              <w:rPr>
+                <w:noProof/>
+                <w:webHidden/>
+              </w:rPr>
+              <w:instrText xml:space="preserve"> PAGEREF _Toc200113647 \h </w:instrText>
+            </w:r>
+            <w:r>
+              <w:rPr>
+                <w:noProof/>
+                <w:webHidden/>
+              </w:rPr>
+            </w:r>
+            <w:r>
+              <w:rPr>
+                <w:noProof/>
+                <w:webHidden/>
+              </w:rPr>
+              <w:fldChar w:fldCharType="separate"/>
+            </w:r>
+            <w:r>
+              <w:rPr>
+                <w:noProof/>
+                <w:webHidden/>
+              </w:rPr>
+              <w:t>6</w:t>
+            </w:r>
+            <w:r>
+              <w:rPr>
+                <w:noProof/>
+                <w:webHidden/>
+              </w:rPr>
+              <w:fldChar w:fldCharType="end"/>
+            </w:r>
+          </w:hyperlink>
+        </w:p>
+        <w:p>
+          <w:pPr>
+            <w:pStyle w:val="Verzeichnis2"/>
+            <w:tabs>
+              <w:tab w:val="right" w:leader="dot" w:pos="9062"/>
+            </w:tabs>
+            <w:rPr>
+              <w:rFonts w:eastAsiaTheme="minorEastAsia"/>
+              <w:i w:val="0"/>
+              <w:iCs w:val="0"/>
+              <w:noProof/>
+              <w:kern w:val="0"/>
+              <w:sz w:val="22"/>
+              <w:szCs w:val="22"/>
+              <w:lang w:eastAsia="de-DE"/>
+              <w14:ligatures w14:val="none"/>
+            </w:rPr>
+          </w:pPr>
+          <w:hyperlink w:anchor="_Toc200113648" w:history="1">
+            <w:r>
+              <w:rPr>
+                <w:rStyle w:val="Hyperlink"/>
+                <w:rFonts w:eastAsia="Times New Roman"/>
+                <w:noProof/>
+                <w:lang w:eastAsia="de-DE"/>
+              </w:rPr>
               <w:t>2.5 Einstellungen und Funktionen</w:t>
             </w:r>
             <w:r>
@@ -1048,7 +1209,7 @@
                 <w:noProof/>
                 <w:webHidden/>
               </w:rPr>
-              <w:instrText xml:space="preserve"> PAGEREF _Toc197692919 \h </w:instrText>
+              <w:instrText xml:space="preserve"> PAGEREF _Toc200113648 \h </w:instrText>
             </w:r>
             <w:r>
               <w:rPr>
@@ -1068,7 +1229,7 @@
                 <w:noProof/>
                 <w:webHidden/>
               </w:rPr>
-              <w:t>6</w:t>
+              <w:t>7</w:t>
             </w:r>
             <w:r>
               <w:rPr>
@@ -1086,10 +1247,18 @@
               <w:tab w:val="right" w:leader="dot" w:pos="9062"/>
             </w:tabs>
             <w:rPr>
+              <w:rFonts w:eastAsiaTheme="minorEastAsia"/>
+              <w:b w:val="0"/>
+              <w:bCs w:val="0"/>
               <w:noProof/>
+              <w:kern w:val="0"/>
+              <w:sz w:val="22"/>
+              <w:szCs w:val="22"/>
+              <w:lang w:eastAsia="de-DE"/>
+              <w14:ligatures w14:val="none"/>
             </w:rPr>
           </w:pPr>
-          <w:hyperlink w:anchor="_Toc197692920" w:history="1">
+          <w:hyperlink w:anchor="_Toc200113649" w:history="1">
             <w:r>
               <w:rPr>
                 <w:rStyle w:val="Hyperlink"/>
@@ -1118,7 +1287,7 @@
                 <w:noProof/>
                 <w:webHidden/>
               </w:rPr>
-              <w:instrText xml:space="preserve"> PAGEREF _Toc197692920 \h </w:instrText>
+              <w:instrText xml:space="preserve"> PAGEREF _Toc200113649 \h </w:instrText>
             </w:r>
             <w:r>
               <w:rPr>
@@ -1138,7 +1307,7 @@
                 <w:noProof/>
                 <w:webHidden/>
               </w:rPr>
-              <w:t>7</w:t>
+              <w:t>9</w:t>
             </w:r>
             <w:r>
               <w:rPr>
@@ -1341,9 +1510,8 @@
           <w:kern w:val="0"/>
           <w:lang w:eastAsia="de-DE"/>
         </w:rPr>
-        <w:lastRenderedPageBreak/>
         <w:pict w14:anchorId="1F832132">
-          <v:rect id="_x0000_i1027" alt="" style="width:453.6pt;height:.05pt;mso-width-percent:0;mso-height-percent:0;mso-width-percent:0;mso-height-percent:0" o:hralign="center" o:hrstd="t" o:hr="t" fillcolor="#a0a0a0" stroked="f"/>
+          <v:rect id="_x0000_i1025" alt="" style="width:453.6pt;height:.05pt;mso-width-percent:0;mso-height-percent:0;mso-width-percent:0;mso-height-percent:0" o:hralign="center" o:hrstd="t" o:hr="t" fillcolor="#a0a0a0" stroked="f"/>
         </w:pict>
       </w:r>
     </w:p>
@@ -1351,11 +1519,11 @@
       <w:pPr>
         <w:pStyle w:val="berschrift1"/>
       </w:pPr>
-      <w:bookmarkStart w:id="1" w:name="_Toc197692911"/>
+      <w:bookmarkStart w:id="2" w:name="_Toc200113639"/>
       <w:r>
         <w:t>1. Einführung</w:t>
       </w:r>
-      <w:bookmarkEnd w:id="1"/>
+      <w:bookmarkEnd w:id="2"/>
     </w:p>
     <w:p>
       <w:pPr>
@@ -1365,7 +1533,7 @@
           <w:lang w:eastAsia="de-DE"/>
         </w:rPr>
       </w:pPr>
-      <w:bookmarkStart w:id="2" w:name="_Toc197692912"/>
+      <w:bookmarkStart w:id="3" w:name="_Toc200113640"/>
       <w:r>
         <w:rPr>
           <w:rFonts w:eastAsia="Times New Roman"/>
@@ -1373,7 +1541,7 @@
         </w:rPr>
         <w:t>1.1 Vorteile der App</w:t>
       </w:r>
-      <w:bookmarkEnd w:id="2"/>
+      <w:bookmarkEnd w:id="3"/>
     </w:p>
     <w:p>
       <w:pPr>
@@ -1423,7 +1591,7 @@
           <w:lang w:eastAsia="de-DE"/>
         </w:rPr>
       </w:pPr>
-      <w:bookmarkStart w:id="3" w:name="_Toc197692913"/>
+      <w:bookmarkStart w:id="4" w:name="_Toc200113641"/>
       <w:r>
         <w:rPr>
           <w:rFonts w:eastAsia="Times New Roman"/>
@@ -1431,7 +1599,7 @@
         </w:rPr>
         <w:t>1.2 Funktionsübersicht</w:t>
       </w:r>
-      <w:bookmarkEnd w:id="3"/>
+      <w:bookmarkEnd w:id="4"/>
     </w:p>
     <w:p>
       <w:pPr>
@@ -1738,7 +1906,7 @@
           <w:lang w:eastAsia="de-DE"/>
         </w:rPr>
       </w:pPr>
-      <w:bookmarkStart w:id="4" w:name="_Toc197692914"/>
+      <w:bookmarkStart w:id="5" w:name="_Toc200113642"/>
       <w:r>
         <w:rPr>
           <w:rFonts w:eastAsia="Times New Roman"/>
@@ -1746,7 +1914,7 @@
         </w:rPr>
         <w:t>2. Nutzungsschritte</w:t>
       </w:r>
-      <w:bookmarkEnd w:id="4"/>
+      <w:bookmarkEnd w:id="5"/>
     </w:p>
     <w:p>
       <w:pPr>
@@ -1756,7 +1924,7 @@
           <w:lang w:eastAsia="de-DE"/>
         </w:rPr>
       </w:pPr>
-      <w:bookmarkStart w:id="5" w:name="_Toc197692915"/>
+      <w:bookmarkStart w:id="6" w:name="_Toc200113643"/>
       <w:r>
         <w:rPr>
           <w:rFonts w:eastAsia="Times New Roman"/>
@@ -1764,7 +1932,69 @@
         </w:rPr>
         <w:t>2.1 Start der App</w:t>
       </w:r>
-      <w:bookmarkEnd w:id="5"/>
+      <w:bookmarkEnd w:id="6"/>
+    </w:p>
+    <w:p>
+      <w:pPr>
+        <w:spacing w:before="100" w:beforeAutospacing="1" w:after="100" w:afterAutospacing="1" w:line="240" w:lineRule="auto"/>
+        <w:rPr>
+          <w:rFonts w:ascii="Times New Roman" w:eastAsia="Times New Roman" w:hAnsi="Times New Roman" w:cs="Times New Roman"/>
+          <w:kern w:val="0"/>
+          <w:lang w:eastAsia="de-DE"/>
+          <w14:ligatures w14:val="none"/>
+        </w:rPr>
+      </w:pPr>
+      <w:r>
+        <w:rPr>
+          <w:rFonts w:ascii="Times New Roman" w:eastAsia="Times New Roman" w:hAnsi="Times New Roman" w:cs="Times New Roman"/>
+          <w:kern w:val="0"/>
+          <w:lang w:eastAsia="de-DE"/>
+          <w14:ligatures w14:val="none"/>
+        </w:rPr>
+        <w:t xml:space="preserve">Geliefert wird die Applikation als Zip Datei, welche Sie bitte an einen Beliebigen Ort extrahieren. In diesem Ordner befindet sich ein </w:t>
+      </w:r>
+      <w:proofErr w:type="spellStart"/>
+      <w:r>
+        <w:rPr>
+          <w:rFonts w:ascii="Times New Roman" w:eastAsia="Times New Roman" w:hAnsi="Times New Roman" w:cs="Times New Roman"/>
+          <w:kern w:val="0"/>
+          <w:lang w:eastAsia="de-DE"/>
+          <w14:ligatures w14:val="none"/>
+        </w:rPr>
+        <w:t>Ornder</w:t>
+      </w:r>
+      <w:proofErr w:type="spellEnd"/>
+      <w:r>
+        <w:rPr>
+          <w:rFonts w:ascii="Times New Roman" w:eastAsia="Times New Roman" w:hAnsi="Times New Roman" w:cs="Times New Roman"/>
+          <w:kern w:val="0"/>
+          <w:lang w:eastAsia="de-DE"/>
+          <w14:ligatures w14:val="none"/>
+        </w:rPr>
+        <w:t xml:space="preserve"> mit dem Namen „bin“, in welchem dann zwei Dateien mit dem Namen </w:t>
+      </w:r>
+      <w:proofErr w:type="spellStart"/>
+      <w:r>
+        <w:rPr>
+          <w:rFonts w:ascii="Times New Roman" w:eastAsia="Times New Roman" w:hAnsi="Times New Roman" w:cs="Times New Roman"/>
+          <w:kern w:val="0"/>
+          <w:lang w:eastAsia="de-DE"/>
+          <w14:ligatures w14:val="none"/>
+        </w:rPr>
+        <w:t>Pentalingo</w:t>
+      </w:r>
+      <w:proofErr w:type="spellEnd"/>
+      <w:r>
+        <w:rPr>
+          <w:rFonts w:ascii="Times New Roman" w:eastAsia="Times New Roman" w:hAnsi="Times New Roman" w:cs="Times New Roman"/>
+          <w:kern w:val="0"/>
+          <w:lang w:eastAsia="de-DE"/>
+          <w14:ligatures w14:val="none"/>
+        </w:rPr>
+        <w:t xml:space="preserve"> liegen. Führen sie bitte die Datei Pentalingo.bat aus um die App zu starten, doch haben sie etwas Geduld, da der erste Start etwas länger dauern könnte.</w:t>
+      </w:r>
+      <w:bookmarkStart w:id="7" w:name="_GoBack"/>
+      <w:bookmarkEnd w:id="7"/>
     </w:p>
     <w:p>
       <w:pPr>
@@ -1810,6 +2040,7 @@
           <w:rFonts w:ascii="Times New Roman" w:eastAsia="Times New Roman" w:hAnsi="Times New Roman" w:cs="Times New Roman"/>
           <w:b/>
           <w:bCs/>
+          <w:noProof/>
           <w:kern w:val="0"/>
           <w:lang w:eastAsia="de-DE"/>
           <w14:ligatures w14:val="none"/>
@@ -1859,7 +2090,7 @@
           <w:lang w:eastAsia="de-DE"/>
         </w:rPr>
       </w:pPr>
-      <w:bookmarkStart w:id="6" w:name="_Toc197692916"/>
+      <w:bookmarkStart w:id="8" w:name="_Toc200113644"/>
       <w:r>
         <w:rPr>
           <w:rFonts w:eastAsia="Times New Roman"/>
@@ -1867,7 +2098,7 @@
         </w:rPr>
         <w:t>2.2 Deck erstellen und starten</w:t>
       </w:r>
-      <w:bookmarkEnd w:id="6"/>
+      <w:bookmarkEnd w:id="8"/>
     </w:p>
     <w:p>
       <w:pPr>
@@ -1913,6 +2144,7 @@
           <w:rFonts w:ascii="Times New Roman" w:eastAsia="Times New Roman" w:hAnsi="Times New Roman" w:cs="Times New Roman"/>
           <w:b/>
           <w:bCs/>
+          <w:noProof/>
           <w:kern w:val="0"/>
           <w:lang w:eastAsia="de-DE"/>
           <w14:ligatures w14:val="none"/>
@@ -1997,7 +2229,7 @@
           <w:lang w:eastAsia="de-DE"/>
         </w:rPr>
       </w:pPr>
-      <w:bookmarkStart w:id="7" w:name="_Toc197692917"/>
+      <w:bookmarkStart w:id="9" w:name="_Toc200113645"/>
       <w:r>
         <w:rPr>
           <w:rFonts w:eastAsia="Times New Roman"/>
@@ -2020,7 +2252,7 @@
         </w:rPr>
         <w:t xml:space="preserve"> Lernen mit Karten</w:t>
       </w:r>
-      <w:bookmarkEnd w:id="7"/>
+      <w:bookmarkEnd w:id="9"/>
     </w:p>
     <w:p>
       <w:pPr>
@@ -2079,6 +2311,7 @@
           <w:rFonts w:ascii="Times New Roman" w:eastAsia="Times New Roman" w:hAnsi="Times New Roman" w:cs="Times New Roman"/>
           <w:b/>
           <w:bCs/>
+          <w:noProof/>
           <w:kern w:val="0"/>
           <w:lang w:eastAsia="de-DE"/>
           <w14:ligatures w14:val="none"/>
@@ -2141,7 +2374,7 @@
           <w:lang w:eastAsia="de-DE"/>
         </w:rPr>
       </w:pPr>
-      <w:bookmarkStart w:id="8" w:name="_Toc197692918"/>
+      <w:bookmarkStart w:id="10" w:name="_Toc200113646"/>
       <w:r>
         <w:rPr>
           <w:rFonts w:eastAsia="Times New Roman"/>
@@ -2163,7 +2396,7 @@
         </w:rPr>
         <w:t xml:space="preserve"> Bewertungssystem</w:t>
       </w:r>
-      <w:bookmarkEnd w:id="8"/>
+      <w:bookmarkEnd w:id="10"/>
     </w:p>
     <w:p>
       <w:pPr>
@@ -2215,19 +2448,8 @@
           <w:lang w:eastAsia="de-DE"/>
           <w14:ligatures w14:val="none"/>
         </w:rPr>
-        <w:t xml:space="preserve"> </w:t>
-      </w:r>
-      <w:proofErr w:type="gramStart"/>
-      <w:r>
-        <w:rPr>
-          <w:rFonts w:ascii="Times New Roman" w:eastAsia="Times New Roman" w:hAnsi="Times New Roman" w:cs="Times New Roman"/>
-          <w:kern w:val="0"/>
-          <w:lang w:eastAsia="de-DE"/>
-          <w14:ligatures w14:val="none"/>
-        </w:rPr>
-        <w:t>Leicht</w:t>
-      </w:r>
-      <w:proofErr w:type="gramEnd"/>
+        <w:t xml:space="preserve"> Leicht</w:t>
+      </w:r>
     </w:p>
     <w:p>
       <w:pPr>
@@ -2292,19 +2514,8 @@
           <w:lang w:eastAsia="de-DE"/>
           <w14:ligatures w14:val="none"/>
         </w:rPr>
-        <w:t xml:space="preserve"> </w:t>
-      </w:r>
-      <w:proofErr w:type="gramStart"/>
-      <w:r>
-        <w:rPr>
-          <w:rFonts w:ascii="Times New Roman" w:eastAsia="Times New Roman" w:hAnsi="Times New Roman" w:cs="Times New Roman"/>
-          <w:kern w:val="0"/>
-          <w:lang w:eastAsia="de-DE"/>
-          <w14:ligatures w14:val="none"/>
-        </w:rPr>
-        <w:t>Schwer</w:t>
-      </w:r>
-      <w:proofErr w:type="gramEnd"/>
+        <w:t xml:space="preserve"> Schwer</w:t>
+      </w:r>
     </w:p>
     <w:p>
       <w:pPr>
@@ -2352,6 +2563,7 @@
           <w:rFonts w:ascii="Times New Roman" w:eastAsia="Times New Roman" w:hAnsi="Times New Roman" w:cs="Times New Roman"/>
           <w:b/>
           <w:bCs/>
+          <w:noProof/>
           <w:kern w:val="0"/>
           <w:lang w:eastAsia="de-DE"/>
           <w14:ligatures w14:val="none"/>
@@ -2408,83 +2620,199 @@
     </w:p>
     <w:p>
       <w:pPr>
-        <w:spacing w:before="100" w:beforeAutospacing="1" w:after="100" w:afterAutospacing="1" w:line="240" w:lineRule="auto"/>
-        <w:rPr>
-          <w:rFonts w:ascii="Times New Roman" w:eastAsia="Times New Roman" w:hAnsi="Times New Roman" w:cs="Times New Roman"/>
-          <w:b/>
-          <w:bCs/>
-          <w:kern w:val="0"/>
-          <w:lang w:eastAsia="de-DE"/>
-          <w14:ligatures w14:val="none"/>
-        </w:rPr>
-      </w:pPr>
-    </w:p>
-    <w:p>
-      <w:pPr>
-        <w:spacing w:before="100" w:beforeAutospacing="1" w:after="100" w:afterAutospacing="1" w:line="240" w:lineRule="auto"/>
-        <w:rPr>
-          <w:rFonts w:ascii="Times New Roman" w:eastAsia="Times New Roman" w:hAnsi="Times New Roman" w:cs="Times New Roman"/>
-          <w:b/>
-          <w:bCs/>
-          <w:kern w:val="0"/>
-          <w:lang w:eastAsia="de-DE"/>
-          <w14:ligatures w14:val="none"/>
-        </w:rPr>
-      </w:pPr>
-    </w:p>
-    <w:p>
-      <w:pPr>
-        <w:spacing w:before="100" w:beforeAutospacing="1" w:after="100" w:afterAutospacing="1" w:line="240" w:lineRule="auto"/>
-        <w:rPr>
-          <w:rFonts w:ascii="Times New Roman" w:eastAsia="Times New Roman" w:hAnsi="Times New Roman" w:cs="Times New Roman"/>
-          <w:b/>
-          <w:bCs/>
-          <w:kern w:val="0"/>
-          <w:lang w:eastAsia="de-DE"/>
-          <w14:ligatures w14:val="none"/>
-        </w:rPr>
-      </w:pPr>
-    </w:p>
-    <w:p>
-      <w:pPr>
-        <w:rPr>
-          <w:rFonts w:ascii="Times New Roman" w:eastAsia="Times New Roman" w:hAnsi="Times New Roman" w:cs="Times New Roman"/>
-          <w:b/>
-          <w:bCs/>
-          <w:kern w:val="0"/>
-          <w:lang w:eastAsia="de-DE"/>
-          <w14:ligatures w14:val="none"/>
-        </w:rPr>
-      </w:pPr>
-      <w:r>
-        <w:rPr>
-          <w:rFonts w:ascii="Times New Roman" w:eastAsia="Times New Roman" w:hAnsi="Times New Roman" w:cs="Times New Roman"/>
-          <w:b/>
-          <w:bCs/>
-          <w:kern w:val="0"/>
-          <w:lang w:eastAsia="de-DE"/>
-          <w14:ligatures w14:val="none"/>
-        </w:rPr>
-        <w:br w:type="page"/>
-      </w:r>
-    </w:p>
-    <w:p>
-      <w:pPr>
         <w:pStyle w:val="berschrift2"/>
         <w:rPr>
-          <w:rFonts w:eastAsia="Times New Roman" w:cs="Times New Roman"/>
-          <w:kern w:val="0"/>
-          <w:lang w:eastAsia="de-DE"/>
-          <w14:ligatures w14:val="none"/>
-        </w:rPr>
-      </w:pPr>
-      <w:bookmarkStart w:id="9" w:name="_Toc197692919"/>
-      <w:r>
-        <w:rPr>
           <w:rFonts w:eastAsia="Times New Roman"/>
           <w:lang w:eastAsia="de-DE"/>
         </w:rPr>
+      </w:pPr>
+    </w:p>
+    <w:p>
+      <w:pPr>
+        <w:pStyle w:val="berschrift2"/>
+        <w:rPr>
+          <w:rFonts w:eastAsia="Times New Roman"/>
+          <w:lang w:eastAsia="de-DE"/>
+        </w:rPr>
+      </w:pPr>
+      <w:bookmarkStart w:id="11" w:name="_Toc200113647"/>
+      <w:r>
+        <w:rPr>
+          <w:rFonts w:eastAsia="Times New Roman"/>
+          <w:lang w:eastAsia="de-DE"/>
+        </w:rPr>
+        <w:t>2.</w:t>
+      </w:r>
+      <w:r>
+        <w:rPr>
+          <w:rFonts w:eastAsia="Times New Roman"/>
+          <w:lang w:eastAsia="de-DE"/>
+        </w:rPr>
+        <w:t>4</w:t>
+      </w:r>
+      <w:r>
+        <w:rPr>
+          <w:rFonts w:eastAsia="Times New Roman"/>
+          <w:lang w:eastAsia="de-DE"/>
+        </w:rPr>
+        <w:t xml:space="preserve"> </w:t>
+      </w:r>
+      <w:r>
+        <w:rPr>
+          <w:rFonts w:eastAsia="Times New Roman"/>
+          <w:lang w:eastAsia="de-DE"/>
+        </w:rPr>
+        <w:t>Über Uns</w:t>
+      </w:r>
+      <w:bookmarkEnd w:id="11"/>
+    </w:p>
+    <w:p>
+      <w:pPr>
+        <w:rPr>
+          <w:lang w:eastAsia="de-DE"/>
+        </w:rPr>
+      </w:pPr>
+      <w:r>
+        <w:rPr>
+          <w:lang w:eastAsia="de-DE"/>
+        </w:rPr>
+        <w:t>Seit Version 1.1 gibt es einen About Button in der Sidebar, der einige Informationen über die Firma anzeigt.</w:t>
+      </w:r>
+    </w:p>
+    <w:p>
+      <w:pPr>
+        <w:rPr>
+          <w:rFonts w:eastAsia="Times New Roman"/>
+          <w:lang w:eastAsia="de-DE"/>
+        </w:rPr>
+      </w:pPr>
+      <w:r>
+        <w:rPr>
+          <w:noProof/>
+          <w:lang w:eastAsia="de-DE"/>
+        </w:rPr>
+        <w:drawing>
+          <wp:inline distT="0" distB="0" distL="0" distR="0" wp14:anchorId="65320BAE" wp14:editId="5D822119">
+            <wp:extent cx="1800476" cy="362001"/>
+            <wp:effectExtent l="0" t="0" r="0" b="0"/>
+            <wp:docPr id="1" name="Grafik 1"/>
+            <wp:cNvGraphicFramePr>
+              <a:graphicFrameLocks xmlns:a="http://schemas.openxmlformats.org/drawingml/2006/main" noChangeAspect="1"/>
+            </wp:cNvGraphicFramePr>
+            <a:graphic xmlns:a="http://schemas.openxmlformats.org/drawingml/2006/main">
+              <a:graphicData uri="http://schemas.openxmlformats.org/drawingml/2006/picture">
+                <pic:pic xmlns:pic="http://schemas.openxmlformats.org/drawingml/2006/picture">
+                  <pic:nvPicPr>
+                    <pic:cNvPr id="1" name="java_ZHG4z9N2Ea.png"/>
+                    <pic:cNvPicPr/>
+                  </pic:nvPicPr>
+                  <pic:blipFill>
+                    <a:blip r:embed="rId11">
+                      <a:extLst>
+                        <a:ext uri="{28A0092B-C50C-407E-A947-70E740481C1C}">
+                          <a14:useLocalDpi xmlns:a14="http://schemas.microsoft.com/office/drawing/2010/main" val="0"/>
+                        </a:ext>
+                      </a:extLst>
+                    </a:blip>
+                    <a:stretch>
+                      <a:fillRect/>
+                    </a:stretch>
+                  </pic:blipFill>
+                  <pic:spPr>
+                    <a:xfrm>
+                      <a:off x="0" y="0"/>
+                      <a:ext cx="1800476" cy="362001"/>
+                    </a:xfrm>
+                    <a:prstGeom prst="rect">
+                      <a:avLst/>
+                    </a:prstGeom>
+                  </pic:spPr>
+                </pic:pic>
+              </a:graphicData>
+            </a:graphic>
+          </wp:inline>
+        </w:drawing>
+      </w:r>
+    </w:p>
+    <w:p>
+      <w:pPr>
+        <w:rPr>
+          <w:rFonts w:eastAsia="Times New Roman"/>
+          <w:lang w:eastAsia="de-DE"/>
+        </w:rPr>
+      </w:pPr>
+      <w:r>
+        <w:rPr>
+          <w:rFonts w:eastAsia="Times New Roman"/>
+          <w:noProof/>
+          <w:lang w:eastAsia="de-DE"/>
+        </w:rPr>
         <w:lastRenderedPageBreak/>
+        <w:drawing>
+          <wp:inline distT="0" distB="0" distL="0" distR="0" wp14:anchorId="507BFC86" wp14:editId="162C64DF">
+            <wp:extent cx="4020111" cy="5296639"/>
+            <wp:effectExtent l="0" t="0" r="0" b="0"/>
+            <wp:docPr id="2" name="Grafik 2"/>
+            <wp:cNvGraphicFramePr>
+              <a:graphicFrameLocks xmlns:a="http://schemas.openxmlformats.org/drawingml/2006/main" noChangeAspect="1"/>
+            </wp:cNvGraphicFramePr>
+            <a:graphic xmlns:a="http://schemas.openxmlformats.org/drawingml/2006/main">
+              <a:graphicData uri="http://schemas.openxmlformats.org/drawingml/2006/picture">
+                <pic:pic xmlns:pic="http://schemas.openxmlformats.org/drawingml/2006/picture">
+                  <pic:nvPicPr>
+                    <pic:cNvPr id="2" name="java_vRwchDIrts.png"/>
+                    <pic:cNvPicPr/>
+                  </pic:nvPicPr>
+                  <pic:blipFill>
+                    <a:blip r:embed="rId12">
+                      <a:extLst>
+                        <a:ext uri="{28A0092B-C50C-407E-A947-70E740481C1C}">
+                          <a14:useLocalDpi xmlns:a14="http://schemas.microsoft.com/office/drawing/2010/main" val="0"/>
+                        </a:ext>
+                      </a:extLst>
+                    </a:blip>
+                    <a:stretch>
+                      <a:fillRect/>
+                    </a:stretch>
+                  </pic:blipFill>
+                  <pic:spPr>
+                    <a:xfrm>
+                      <a:off x="0" y="0"/>
+                      <a:ext cx="4020111" cy="5296639"/>
+                    </a:xfrm>
+                    <a:prstGeom prst="rect">
+                      <a:avLst/>
+                    </a:prstGeom>
+                  </pic:spPr>
+                </pic:pic>
+              </a:graphicData>
+            </a:graphic>
+          </wp:inline>
+        </w:drawing>
+      </w:r>
+    </w:p>
+    <w:p>
+      <w:pPr>
+        <w:rPr>
+          <w:rFonts w:eastAsia="Times New Roman"/>
+          <w:lang w:eastAsia="de-DE"/>
+        </w:rPr>
+      </w:pPr>
+    </w:p>
+    <w:p>
+      <w:pPr>
+        <w:pStyle w:val="berschrift2"/>
+        <w:rPr>
+          <w:rFonts w:eastAsiaTheme="minorHAnsi" w:cstheme="minorBidi"/>
+          <w:lang w:eastAsia="de-DE"/>
+        </w:rPr>
+      </w:pPr>
+      <w:bookmarkStart w:id="12" w:name="_Toc200113648"/>
+      <w:r>
+        <w:rPr>
+          <w:rFonts w:eastAsia="Times New Roman"/>
+          <w:lang w:eastAsia="de-DE"/>
+        </w:rPr>
         <w:t>2.</w:t>
       </w:r>
       <w:r>
@@ -2501,7 +2829,7 @@
         </w:rPr>
         <w:t xml:space="preserve"> Einstellungen und Funktionen</w:t>
       </w:r>
-      <w:bookmarkEnd w:id="9"/>
+      <w:bookmarkEnd w:id="12"/>
     </w:p>
     <w:p>
       <w:pPr>
@@ -2628,10 +2956,12 @@
       <w:r>
         <w:rPr>
           <w:rFonts w:ascii="Times New Roman" w:eastAsia="Times New Roman" w:hAnsi="Times New Roman" w:cs="Times New Roman"/>
-          <w:kern w:val="0"/>
-          <w:lang w:eastAsia="de-DE"/>
-          <w14:ligatures w14:val="none"/>
-        </w:rPr>
+          <w:noProof/>
+          <w:kern w:val="0"/>
+          <w:lang w:eastAsia="de-DE"/>
+          <w14:ligatures w14:val="none"/>
+        </w:rPr>
+        <w:lastRenderedPageBreak/>
         <w:drawing>
           <wp:inline distT="0" distB="0" distL="0" distR="0" wp14:anchorId="429CCC60" wp14:editId="145951E6">
             <wp:extent cx="3620090" cy="2660400"/>
@@ -2648,7 +2978,7 @@
                     <pic:cNvPicPr/>
                   </pic:nvPicPr>
                   <pic:blipFill>
-                    <a:blip r:embed="rId11"/>
+                    <a:blip r:embed="rId13"/>
                     <a:stretch>
                       <a:fillRect/>
                     </a:stretch>
@@ -2865,7 +3195,7 @@
         </w:rPr>
         <w:lastRenderedPageBreak/>
         <w:pict w14:anchorId="3F99592E">
-          <v:rect id="_x0000_i1025" alt="" style="width:453.6pt;height:.05pt;mso-width-percent:0;mso-height-percent:0;mso-width-percent:0;mso-height-percent:0" o:hralign="center" o:hrstd="t" o:hr="t" fillcolor="#a0a0a0" stroked="f"/>
+          <v:rect id="_x0000_i1027" alt="" style="width:453.6pt;height:.05pt;mso-width-percent:0;mso-height-percent:0;mso-width-percent:0;mso-height-percent:0" o:hralign="center" o:hrstd="t" o:hr="t" fillcolor="#a0a0a0" stroked="f"/>
         </w:pict>
       </w:r>
     </w:p>
@@ -2877,7 +3207,7 @@
           <w:lang w:eastAsia="de-DE"/>
         </w:rPr>
       </w:pPr>
-      <w:bookmarkStart w:id="10" w:name="_Toc197692920"/>
+      <w:bookmarkStart w:id="13" w:name="_Toc200113649"/>
       <w:r>
         <w:rPr>
           <w:rFonts w:eastAsia="Times New Roman"/>
@@ -2885,7 +3215,7 @@
         </w:rPr>
         <w:t>3. Kontakt</w:t>
       </w:r>
-      <w:bookmarkEnd w:id="10"/>
+      <w:bookmarkEnd w:id="13"/>
     </w:p>
     <w:p>
       <w:pPr>
@@ -3370,7 +3700,7 @@
                 <v:stroke joinstyle="miter"/>
                 <v:path gradientshapeok="t" o:connecttype="rect"/>
               </v:shapetype>
-              <v:shape id="Textfeld 1" o:spid="_x0000_s1026" type="#_x0000_t202" style="position:absolute;margin-left:74.35pt;margin-top:16.7pt;width:317.45pt;height:129.6pt;z-index:251659264;visibility:visible;mso-wrap-style:square;mso-width-percent:0;mso-height-percent:0;mso-wrap-distance-left:9pt;mso-wrap-distance-top:0;mso-wrap-distance-right:9pt;mso-wrap-distance-bottom:0;mso-position-horizontal:absolute;mso-position-horizontal-relative:text;mso-position-vertical:absolute;mso-position-vertical-relative:text;mso-width-percent:0;mso-height-percent:0;mso-width-relative:margin;mso-height-relative:margin;v-text-anchor:top" o:gfxdata="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" filled="f" stroked="f">
+              <v:shape id="Textfeld 1" o:spid="_x0000_s1026" type="#_x0000_t202" style="position:absolute;margin-left:74.35pt;margin-top:16.7pt;width:317.45pt;height:129.6pt;z-index:251659264;visibility:visible;mso-wrap-style:square;mso-width-percent:0;mso-height-percent:0;mso-wrap-distance-left:9pt;mso-wrap-distance-top:0;mso-wrap-distance-right:9pt;mso-wrap-distance-bottom:0;mso-position-horizontal:absolute;mso-position-horizontal-relative:text;mso-position-vertical:absolute;mso-position-vertical-relative:text;mso-width-percent:0;mso-height-percent:0;mso-width-relative:margin;mso-height-relative:margin;v-text-anchor:top" o:gfxdata="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" filled="f" stroked="f">
                 <v:textbox>
                   <w:txbxContent>
                     <w:p>
@@ -3523,7 +3853,7 @@
 </file>
 
 <file path=word/numbering.xml><?xml version="1.0" encoding="utf-8"?>
-<w:numbering xmlns:wpc="http://schemas.microsoft.com/office/word/2010/wordprocessingCanvas" xmlns:cx="http://schemas.microsoft.com/office/drawing/2014/chartex" xmlns:cx1="http://schemas.microsoft.com/office/drawing/2015/9/8/chartex" xmlns:cx2="http://schemas.microsoft.com/office/drawing/2015/10/21/chartex" xmlns:cx3="http://schemas.microsoft.com/office/drawing/2016/5/9/chartex" xmlns:cx4="http://schemas.microsoft.com/office/drawing/2016/5/10/chartex" xmlns:cx5="http://schemas.microsoft.com/office/drawing/2016/5/11/chartex" xmlns:cx6="http://schemas.microsoft.com/office/drawing/2016/5/12/chartex" xmlns:cx7="http://schemas.microsoft.com/office/drawing/2016/5/13/chartex" xmlns:cx8="http://schemas.microsoft.com/office/drawing/2016/5/14/chartex" xmlns:mc="http://schemas.openxmlformats.org/markup-compatibility/2006" xmlns:aink="http://schemas.microsoft.com/office/drawing/2016/ink" xmlns:am3d="http://schemas.microsoft.com/office/drawing/2017/model3d" xmlns:o="urn:schemas-microsoft-com:office:office" xmlns:oel="http://schemas.microsoft.com/office/2019/extlst" xmlns:r="http://schemas.openxmlformats.org/officeDocument/2006/relationships" xmlns:m="http://schemas.openxmlformats.org/officeDocument/2006/math" xmlns:v="urn:schemas-microsoft-com:vml" xmlns:wp14="http://schemas.microsoft.com/office/word/2010/wordprocessingDrawing" xmlns:wp="http://schemas.openxmlformats.org/drawingml/2006/wordprocessingDrawing" xmlns:w10="urn:schemas-microsoft-com:office:word" xmlns:w="http://schemas.openxmlformats.org/wordprocessingml/2006/main" xmlns:w14="http://schemas.microsoft.com/office/word/2010/wordml" xmlns:w15="http://schemas.microsoft.com/office/word/2012/wordml" xmlns:w16cex="http://schemas.microsoft.com/office/word/2018/wordml/cex" xmlns:w16cid="http://schemas.microsoft.com/office/word/2016/wordml/cid" xmlns:w16="http://schemas.microsoft.com/office/word/2018/wordml" xmlns:w16du="http://schemas.microsoft.com/office/word/2023/wordml/word16du" xmlns:w16sdtdh="http://schemas.microsoft.com/office/word/2020/wordml/sdtdatahash" xmlns:w16sdtfl="http://schemas.microsoft.com/office/word/2024/wordml/sdtformatlock" xmlns:w16se="http://schemas.microsoft.com/office/word/2015/wordml/symex" xmlns:wpg="http://schemas.microsoft.com/office/word/2010/wordprocessingGroup" xmlns:wpi="http://schemas.microsoft.com/office/word/2010/wordprocessingInk" xmlns:wne="http://schemas.microsoft.com/office/word/2006/wordml" xmlns:wps="http://schemas.microsoft.com/office/word/2010/wordprocessingShape" mc:Ignorable="w14 w15 w16se w16cid w16 w16cex w16sdtdh w16sdtfl w16du wp14">
+<w:numbering xmlns:wpc="http://schemas.microsoft.com/office/word/2010/wordprocessingCanvas" xmlns:cx="http://schemas.microsoft.com/office/drawing/2014/chartex" xmlns:cx1="http://schemas.microsoft.com/office/drawing/2015/9/8/chartex" xmlns:cx2="http://schemas.microsoft.com/office/drawing/2015/10/21/chartex" xmlns:cx3="http://schemas.microsoft.com/office/drawing/2016/5/9/chartex" xmlns:cx4="http://schemas.microsoft.com/office/drawing/2016/5/10/chartex" xmlns:cx5="http://schemas.microsoft.com/office/drawing/2016/5/11/chartex" xmlns:cx6="http://schemas.microsoft.com/office/drawing/2016/5/12/chartex" xmlns:cx7="http://schemas.microsoft.com/office/drawing/2016/5/13/chartex" xmlns:cx8="http://schemas.microsoft.com/office/drawing/2016/5/14/chartex" xmlns:mc="http://schemas.openxmlformats.org/markup-compatibility/2006" xmlns:aink="http://schemas.microsoft.com/office/drawing/2016/ink" xmlns:am3d="http://schemas.microsoft.com/office/drawing/2017/model3d" xmlns:o="urn:schemas-microsoft-com:office:office" xmlns:r="http://schemas.openxmlformats.org/officeDocument/2006/relationships" xmlns:m="http://schemas.openxmlformats.org/officeDocument/2006/math" xmlns:v="urn:schemas-microsoft-com:vml" xmlns:wp14="http://schemas.microsoft.com/office/word/2010/wordprocessingDrawing" xmlns:wp="http://schemas.openxmlformats.org/drawingml/2006/wordprocessingDrawing" xmlns:w10="urn:schemas-microsoft-com:office:word" xmlns:w="http://schemas.openxmlformats.org/wordprocessingml/2006/main" xmlns:w14="http://schemas.microsoft.com/office/word/2010/wordml" xmlns:w15="http://schemas.microsoft.com/office/word/2012/wordml" xmlns:w16cid="http://schemas.microsoft.com/office/word/2016/wordml/cid" xmlns:w16se="http://schemas.microsoft.com/office/word/2015/wordml/symex" xmlns:wpg="http://schemas.microsoft.com/office/word/2010/wordprocessingGroup" xmlns:wpi="http://schemas.microsoft.com/office/word/2010/wordprocessingInk" xmlns:wne="http://schemas.microsoft.com/office/word/2006/wordml" xmlns:wps="http://schemas.microsoft.com/office/word/2010/wordprocessingShape" mc:Ignorable="w14 w15 w16se w16cid wp14">
   <w:abstractNum w:abstractNumId="0" w15:restartNumberingAfterBreak="0">
     <w:nsid w:val="0A1A2D06"/>
     <w:multiLevelType w:val="multilevel"/>
@@ -4233,26 +4563,26 @@
       </w:rPr>
     </w:lvl>
   </w:abstractNum>
-  <w:num w:numId="1" w16cid:durableId="2054841907">
+  <w:num w:numId="1">
     <w:abstractNumId w:val="3"/>
   </w:num>
-  <w:num w:numId="2" w16cid:durableId="432677114">
+  <w:num w:numId="2">
     <w:abstractNumId w:val="4"/>
   </w:num>
-  <w:num w:numId="3" w16cid:durableId="1926376812">
+  <w:num w:numId="3">
     <w:abstractNumId w:val="1"/>
   </w:num>
-  <w:num w:numId="4" w16cid:durableId="1502349939">
+  <w:num w:numId="4">
     <w:abstractNumId w:val="2"/>
   </w:num>
-  <w:num w:numId="5" w16cid:durableId="410321658">
+  <w:num w:numId="5">
     <w:abstractNumId w:val="0"/>
   </w:num>
 </w:numbering>
 </file>
 
 <file path=word/styles.xml><?xml version="1.0" encoding="utf-8"?>
-<w:styles xmlns:mc="http://schemas.openxmlformats.org/markup-compatibility/2006" xmlns:r="http://schemas.openxmlformats.org/officeDocument/2006/relationships" xmlns:w="http://schemas.openxmlformats.org/wordprocessingml/2006/main" xmlns:w14="http://schemas.microsoft.com/office/word/2010/wordml" xmlns:w15="http://schemas.microsoft.com/office/word/2012/wordml" xmlns:w16cex="http://schemas.microsoft.com/office/word/2018/wordml/cex" xmlns:w16cid="http://schemas.microsoft.com/office/word/2016/wordml/cid" xmlns:w16="http://schemas.microsoft.com/office/word/2018/wordml" xmlns:w16du="http://schemas.microsoft.com/office/word/2023/wordml/word16du" xmlns:w16sdtdh="http://schemas.microsoft.com/office/word/2020/wordml/sdtdatahash" xmlns:w16sdtfl="http://schemas.microsoft.com/office/word/2024/wordml/sdtformatlock" xmlns:w16se="http://schemas.microsoft.com/office/word/2015/wordml/symex" mc:Ignorable="w14 w15 w16se w16cid w16 w16cex w16sdtdh w16sdtfl w16du">
+<w:styles xmlns:mc="http://schemas.openxmlformats.org/markup-compatibility/2006" xmlns:r="http://schemas.openxmlformats.org/officeDocument/2006/relationships" xmlns:w="http://schemas.openxmlformats.org/wordprocessingml/2006/main" xmlns:w14="http://schemas.microsoft.com/office/word/2010/wordml" xmlns:w15="http://schemas.microsoft.com/office/word/2012/wordml" xmlns:w16cid="http://schemas.microsoft.com/office/word/2016/wordml/cid" xmlns:w16se="http://schemas.microsoft.com/office/word/2015/wordml/symex" mc:Ignorable="w14 w15 w16se w16cid">
   <w:docDefaults>
     <w:rPrDefault>
       <w:rPr>
@@ -4270,7 +4600,7 @@
       </w:pPr>
     </w:pPrDefault>
   </w:docDefaults>
-  <w:latentStyles w:defLockedState="0" w:defUIPriority="99" w:defSemiHidden="0" w:defUnhideWhenUsed="0" w:defQFormat="0" w:count="376">
+  <w:latentStyles w:defLockedState="0" w:defUIPriority="99" w:defSemiHidden="0" w:defUnhideWhenUsed="0" w:defQFormat="0" w:count="375">
     <w:lsdException w:name="Normal" w:uiPriority="0" w:qFormat="1"/>
     <w:lsdException w:name="heading 1" w:uiPriority="9" w:qFormat="1"/>
     <w:lsdException w:name="heading 2" w:semiHidden="1" w:uiPriority="9" w:unhideWhenUsed="1" w:qFormat="1"/>
@@ -4646,7 +4976,6 @@
     <w:lsdException w:name="Smart Hyperlink" w:semiHidden="1" w:unhideWhenUsed="1"/>
     <w:lsdException w:name="Hashtag" w:semiHidden="1" w:unhideWhenUsed="1"/>
     <w:lsdException w:name="Unresolved Mention" w:semiHidden="1" w:unhideWhenUsed="1"/>
-    <w:lsdException w:name="Smart Link" w:semiHidden="1" w:unhideWhenUsed="1"/>
   </w:latentStyles>
   <w:style w:type="paragraph" w:default="1" w:styleId="Standard">
     <w:name w:val="Normal"/>
@@ -5703,7 +6032,7 @@
 </file>
 
 <file path=customXml/itemProps1.xml><?xml version="1.0" encoding="utf-8"?>
-<ds:datastoreItem xmlns:ds="http://schemas.openxmlformats.org/officeDocument/2006/customXml" ds:itemID="{4D84E35D-AEC8-7242-A986-CC4F105E36E8}">
+<ds:datastoreItem xmlns:ds="http://schemas.openxmlformats.org/officeDocument/2006/customXml" ds:itemID="{7C4607A8-CA5A-4E39-AB4F-DD5CFFB7FB1C}">
   <ds:schemaRefs>
     <ds:schemaRef ds:uri="http://schemas.openxmlformats.org/officeDocument/2006/bibliography"/>
   </ds:schemaRefs>

</xml_diff>